<commit_message>
VG - Add BrSE file
</commit_message>
<xml_diff>
--- a/よろしく　おねがいします.docx
+++ b/よろしく　おねがいします.docx
@@ -12,7 +12,49 @@
         <w:rPr>
           <w:lang w:val="en-US"/>
         </w:rPr>
-        <w:t xml:space="preserve">Điều gì sẽ xảy ra nếu bạn đọc một tài liệu của khách hàng cung cấp bằng tiếng nước ngoài trong khi bạn không giỏi về ngôn ngữ đó lắm? Điều gì sẽ xảy ra nếu bạn làm việc ở một đất nước mà chẳng hiểu gì về văn hóa, lịch sử hay chí ít là ngôn ngữ của đất nước đó? Mỗi người sẽ có những câu trả lời khác nhau cho câu hỏi này. </w:t>
+        <w:t>Sẽ thế nào nếu bạn đọc một tài liệu của khách hàng cung cấp bằng tiếng nước ngoài trong khi bạn không giỏi về ngôn ngữ đó</w:t>
+      </w:r>
+      <w:r>
+        <w:rPr>
+          <w:lang w:val="en-US"/>
+        </w:rPr>
+        <w:t xml:space="preserve">. </w:t>
+      </w:r>
+      <w:r>
+        <w:rPr>
+          <w:lang w:val="en-US"/>
+        </w:rPr>
+        <w:t xml:space="preserve">Câu trả lời rất đơn giản: bạn sẽ khó khăn để có thể hiểu được các yêu cầu của khách hàng một cách chính xác và điều này sẽ ảnh hưởng trực tiếp đến kết quả đầu ra  của dự án. Một số người chọn cách thông qua người trung gian, số khác lại chọn cách học ngoại ngữ để giải quyết vấn đề trên. Tôi tin rằng học là cách tốt nhất. </w:t>
+      </w:r>
+      <w:r>
+        <w:rPr>
+          <w:lang w:val="en-US"/>
+        </w:rPr>
+        <w:t>Bởi vì n</w:t>
+      </w:r>
+      <w:r>
+        <w:rPr>
+          <w:lang w:val="en-US"/>
+        </w:rPr>
+        <w:t>ó k</w:t>
+      </w:r>
+      <w:r>
+        <w:rPr>
+          <w:lang w:val="en-US"/>
+        </w:rPr>
+        <w:t xml:space="preserve">hông chỉ nâng cao khả năng ngoại ngữ mà còn giúp bạn hiểu </w:t>
+      </w:r>
+      <w:r>
+        <w:rPr>
+          <w:lang w:val="en-US"/>
+        </w:rPr>
+        <w:t>hơn về đất sử dụng ngoại ngữ đó</w:t>
+      </w:r>
+      <w:r>
+        <w:rPr>
+          <w:lang w:val="en-US"/>
+        </w:rPr>
+        <w:t>.</w:t>
       </w:r>
     </w:p>
     <w:p>
@@ -25,19 +67,285 @@
         <w:rPr>
           <w:lang w:val="en-US"/>
         </w:rPr>
+        <w:t>Tôi tên là Thuần, năm nay 27 tuổi và hiện tôi đang làm việc c</w:t>
+      </w:r>
+      <w:r>
+        <w:rPr>
+          <w:lang w:val="en-US"/>
+        </w:rPr>
+        <w:t>ho công ty FPT Software.</w:t>
+      </w:r>
+      <w:r>
+        <w:rPr>
+          <w:lang w:val="en-US"/>
+        </w:rPr>
         <w:t xml:space="preserve"> </w:t>
       </w:r>
       <w:r>
         <w:rPr>
           <w:lang w:val="en-US"/>
         </w:rPr>
-        <w:t>Tôi tên là Thuần, năm nay 27 tuổi và hiện tôi đang làm việc c</w:t>
-      </w:r>
-      <w:r>
-        <w:rPr>
-          <w:lang w:val="en-US"/>
-        </w:rPr>
-        <w:t>ho công ty FPT Software.</w:t>
+        <w:t>Trước khi vào làm tại công ty ,tôi không hề biết tiếng Nhậ</w:t>
+      </w:r>
+      <w:r>
+        <w:rPr>
+          <w:lang w:val="en-US"/>
+        </w:rPr>
+        <w:t xml:space="preserve">t. </w:t>
+      </w:r>
+      <w:r>
+        <w:rPr>
+          <w:lang w:val="en-US"/>
+        </w:rPr>
+        <w:t>Tuy nhiên d</w:t>
+      </w:r>
+      <w:r>
+        <w:rPr>
+          <w:lang w:val="en-US"/>
+        </w:rPr>
+        <w:t xml:space="preserve">o </w:t>
+      </w:r>
+      <w:r>
+        <w:rPr>
+          <w:lang w:val="en-US"/>
+        </w:rPr>
+        <w:t>yêu cầu công việc</w:t>
+      </w:r>
+      <w:r>
+        <w:rPr>
+          <w:lang w:val="en-US"/>
+        </w:rPr>
+        <w:t>, tôi phải tiếp xúc khá nhiều với tiếng Nhậ</w:t>
+      </w:r>
+      <w:r>
+        <w:rPr>
+          <w:lang w:val="en-US"/>
+        </w:rPr>
+        <w:t>t</w:t>
+      </w:r>
+      <w:r>
+        <w:rPr>
+          <w:lang w:val="en-US"/>
+        </w:rPr>
+        <w:t xml:space="preserve">. Điều này đã khiến tôi gặp một số khó khăn trong </w:t>
+      </w:r>
+      <w:r>
+        <w:rPr>
+          <w:lang w:val="en-US"/>
+        </w:rPr>
+        <w:t>trong quá trình làm việc</w:t>
+      </w:r>
+      <w:r>
+        <w:rPr>
+          <w:lang w:val="en-US"/>
+        </w:rPr>
+        <w:t xml:space="preserve">. Do đó, </w:t>
+      </w:r>
+      <w:r>
+        <w:rPr>
+          <w:lang w:val="en-US"/>
+        </w:rPr>
+        <w:t xml:space="preserve">ngay khi biết công ty có khóa đào tạo tiếng </w:t>
+      </w:r>
+      <w:r>
+        <w:rPr>
+          <w:lang w:val="en-US"/>
+        </w:rPr>
+        <w:t>Nhật</w:t>
+      </w:r>
+      <w:r>
+        <w:rPr>
+          <w:lang w:val="en-US"/>
+        </w:rPr>
+        <w:t xml:space="preserve"> dành cho kĩ sư cầu nối, tôi đã đăng kí tham gia. Mục đích của tôi khi tham gia khóa học này là nâng cao khả năng tiếng </w:t>
+      </w:r>
+      <w:r>
+        <w:rPr>
+          <w:lang w:val="en-US"/>
+        </w:rPr>
+        <w:t>N</w:t>
+      </w:r>
+      <w:r>
+        <w:rPr>
+          <w:lang w:val="en-US"/>
+        </w:rPr>
+        <w:t xml:space="preserve">hật. Bên cạnh đó, thông qua khóa học tôi cũng muốn trau dồi kiến thức về văn hóa, lịch sử của đất nước mặt trời mọc cũng như tác phong làm việc nghiêm túc kỷ luật của người nhật. </w:t>
+      </w:r>
+      <w:r>
+        <w:rPr>
+          <w:lang w:val="en-US"/>
+        </w:rPr>
+        <w:t>Đặc biệ</w:t>
+      </w:r>
+      <w:r>
+        <w:rPr>
+          <w:lang w:val="en-US"/>
+        </w:rPr>
+        <w:t xml:space="preserve">t, những cơ hội nghề nghiệp, quyền lợi trong  công việc mà khóa học mang lại sẽ rất hữu ích cho tôi sau này. Ngoài ra, việc khắt khe về thời gian của khóa học cũng sẽ giúp tôi </w:t>
+      </w:r>
+      <w:r>
+        <w:rPr>
+          <w:lang w:val="en-US"/>
+        </w:rPr>
+        <w:t>rèn</w:t>
+      </w:r>
+      <w:r>
+        <w:rPr>
+          <w:lang w:val="en-US"/>
+        </w:rPr>
+        <w:t xml:space="preserve"> luyện</w:t>
+      </w:r>
+      <w:r>
+        <w:rPr>
+          <w:lang w:val="en-US"/>
+        </w:rPr>
+        <w:t xml:space="preserve"> bản thân trong việc lập kế hoạch phù hợp từ đó tạo ra hiệu quả cao</w:t>
+      </w:r>
+      <w:r>
+        <w:rPr>
+          <w:lang w:val="en-US"/>
+        </w:rPr>
+        <w:t xml:space="preserve"> trong công việc</w:t>
+      </w:r>
+      <w:r>
+        <w:rPr>
+          <w:lang w:val="en-US"/>
+        </w:rPr>
+        <w:t xml:space="preserve">. Đây có lẽ cũng là một đức tính </w:t>
+      </w:r>
+      <w:r>
+        <w:rPr>
+          <w:lang w:val="en-US"/>
+        </w:rPr>
+        <w:t xml:space="preserve">cần thiết khi làm việc trong môi trường </w:t>
+      </w:r>
+      <w:r>
+        <w:rPr>
+          <w:lang w:val="en-US"/>
+        </w:rPr>
+        <w:t>của người nhật.</w:t>
+      </w:r>
+    </w:p>
+    <w:p>
+      <w:pPr>
+        <w:rPr>
+          <w:lang w:val="en-US"/>
+        </w:rPr>
+      </w:pPr>
+      <w:r>
+        <w:rPr>
+          <w:lang w:val="en-US"/>
+        </w:rPr>
+        <w:t xml:space="preserve">Sau một thời gian làm việc tại FPT, tôi đã học hỏi được rất nhiều kinh nghiệm (làm việc theo nhóm, kĩ thuật, giao tiếp…), </w:t>
+      </w:r>
+      <w:r>
+        <w:rPr>
+          <w:lang w:val="en-US"/>
+        </w:rPr>
+        <w:t xml:space="preserve">và </w:t>
+      </w:r>
+      <w:r>
+        <w:rPr>
+          <w:lang w:val="en-US"/>
+        </w:rPr>
+        <w:t>tôi</w:t>
+      </w:r>
+      <w:r>
+        <w:rPr>
+          <w:lang w:val="en-US"/>
+        </w:rPr>
+        <w:t xml:space="preserve"> tin rằng </w:t>
+      </w:r>
+      <w:r>
+        <w:rPr>
+          <w:lang w:val="en-US"/>
+        </w:rPr>
+        <w:t xml:space="preserve">với những kinh nghiêm và kiến thức đó </w:t>
+      </w:r>
+      <w:r>
+        <w:rPr>
+          <w:lang w:val="en-US"/>
+        </w:rPr>
+        <w:t xml:space="preserve">tôi </w:t>
+      </w:r>
+      <w:r>
+        <w:rPr>
+          <w:lang w:val="en-US"/>
+        </w:rPr>
+        <w:t xml:space="preserve">có thể hoàn thành </w:t>
+      </w:r>
+      <w:r>
+        <w:rPr>
+          <w:lang w:val="en-US"/>
+        </w:rPr>
+        <w:t>tốt công việc của mình</w:t>
+      </w:r>
+      <w:r>
+        <w:rPr>
+          <w:lang w:val="en-US"/>
+        </w:rPr>
+        <w:t xml:space="preserve"> sau khi tốt nghiệp</w:t>
+      </w:r>
+      <w:r>
+        <w:rPr>
+          <w:lang w:val="en-US"/>
+        </w:rPr>
+        <w:t xml:space="preserve"> và </w:t>
+      </w:r>
+      <w:r>
+        <w:rPr>
+          <w:lang w:val="en-US"/>
+        </w:rPr>
+        <w:t xml:space="preserve">sẽ </w:t>
+      </w:r>
+      <w:r>
+        <w:rPr>
+          <w:lang w:val="en-US"/>
+        </w:rPr>
+        <w:t xml:space="preserve">đủ khả năng để </w:t>
+      </w:r>
+      <w:r>
+        <w:rPr>
+          <w:lang w:val="en-US"/>
+        </w:rPr>
+        <w:t xml:space="preserve">phấn đấu trở thành một BrSE thực thụ. </w:t>
+      </w:r>
+    </w:p>
+    <w:p>
+      <w:pPr>
+        <w:rPr>
+          <w:lang w:val="en-US"/>
+        </w:rPr>
+      </w:pPr>
+      <w:r>
+        <w:rPr>
+          <w:lang w:val="en-US"/>
+        </w:rPr>
+        <w:t>Mục tiêu nghề nghiệp của tôi khá rõ ràng. Sau khi tốt nghiệp khóa học này, tôi sẽ phấn đấu để có cơ hội đi onsite và làm việc tại Nhật để phát triển thành BrSE. Khoảng thời gian này có thể là 1 đến 2 năm. Sau đó khoả</w:t>
+      </w:r>
+      <w:r>
+        <w:rPr>
+          <w:lang w:val="en-US"/>
+        </w:rPr>
+        <w:t xml:space="preserve">ng </w:t>
+      </w:r>
+      <w:r>
+        <w:rPr>
+          <w:lang w:val="en-US"/>
+        </w:rPr>
+        <w:t>3</w:t>
+      </w:r>
+      <w:r>
+        <w:rPr>
+          <w:lang w:val="en-US"/>
+        </w:rPr>
+        <w:t xml:space="preserve"> năm, tôi sẽ làm PM của một dự án khoảng 10 người làm việc tại Nhật bản. Sau đó khoảng </w:t>
+      </w:r>
+      <w:r>
+        <w:rPr>
+          <w:lang w:val="en-US"/>
+        </w:rPr>
+        <w:t xml:space="preserve">2 </w:t>
       </w:r>
       <w:bookmarkStart w:id="0" w:name="_GoBack"/>
       <w:bookmarkEnd w:id="0"/>
@@ -45,55 +353,31 @@
         <w:rPr>
           <w:lang w:val="en-US"/>
         </w:rPr>
-        <w:t xml:space="preserve"> </w:t>
-      </w:r>
-      <w:r>
-        <w:rPr>
-          <w:lang w:val="en-US"/>
-        </w:rPr>
-        <w:t>Trước khi vào làm tại công ty ,tôi không hề biết tiếng Nhật, tiếng Anh là ngôn ngữ thứ hai của tôi</w:t>
-      </w:r>
-      <w:r>
-        <w:rPr>
-          <w:lang w:val="en-US"/>
-        </w:rPr>
-        <w:t>.</w:t>
-      </w:r>
-      <w:r>
-        <w:rPr>
-          <w:lang w:val="en-US"/>
-        </w:rPr>
-        <w:t xml:space="preserve"> Tuy nhiên d</w:t>
-      </w:r>
-      <w:r>
-        <w:rPr>
-          <w:lang w:val="en-US"/>
-        </w:rPr>
-        <w:t>o yêu cầu công việc, tôi phải tiếp xúc khá nhiều với tiếng Nhật trong quá trình làm việ</w:t>
-      </w:r>
-      <w:r>
-        <w:rPr>
-          <w:lang w:val="en-US"/>
-        </w:rPr>
-        <w:t xml:space="preserve">c. Điều này đã khiến tôi gặp một số khó khăn trong việc </w:t>
-      </w:r>
-      <w:r>
-        <w:rPr>
-          <w:lang w:val="en-US"/>
-        </w:rPr>
-        <w:t xml:space="preserve">đọc và </w:t>
-      </w:r>
-      <w:r>
-        <w:rPr>
-          <w:lang w:val="en-US"/>
-        </w:rPr>
-        <w:t xml:space="preserve">hiểu các yêu cầu của khách hàng. Do đó, </w:t>
-      </w:r>
-      <w:r>
-        <w:rPr>
-          <w:lang w:val="en-US"/>
-        </w:rPr>
-        <w:t>ngay khi biết công ty có khóa đào tạo tiếng nhật dành cho kĩ sư cầu nối, tôi đã đăng kí tham gia. Mục đích của tôi khi tham gia khóa học này là nâng cao khả năng tiếng nhật. Bên cạnh đó, thông qua khóa học tôi cũng muốn trau dồi kiến thức về văn hóa, lịch sử của đất nước mặt trời mọc cũng như tác phong làm việc nghiêm túc kỷ luật của người nhật. Điều này rất quan trọng với tôi trong công việc vì tôi biết rằng chính sự kỉ luật, nghiêm túc đó nên Nhật mới là quốc gia phát triển đứng đầu về công nghệ.</w:t>
+        <w:t>năm tôi sẽ</w:t>
+      </w:r>
+      <w:r>
+        <w:rPr>
+          <w:lang w:val="en-US"/>
+        </w:rPr>
+        <w:t xml:space="preserve"> làm S</w:t>
+      </w:r>
+      <w:r>
+        <w:rPr>
+          <w:lang w:val="en-US"/>
+        </w:rPr>
+        <w:t xml:space="preserve">M của một dự án khoảng </w:t>
+      </w:r>
+      <w:r>
+        <w:rPr>
+          <w:lang w:val="en-US"/>
+        </w:rPr>
+        <w:t>20</w:t>
+      </w:r>
+      <w:r>
+        <w:rPr>
+          <w:lang w:val="en-US"/>
+        </w:rPr>
+        <w:t xml:space="preserve"> người làm việc tại Nhật bản.</w:t>
       </w:r>
     </w:p>
     <w:sectPr>

</xml_diff>